<commit_message>
01:04 Unit 4 (Lv7~8)
</commit_message>
<xml_diff>
--- a/KKH/20190807/Word.docx
+++ b/KKH/20190807/Word.docx
@@ -58,16 +58,6 @@
         <w:tab/>
         <w:tab/>
         <w:tab/>
-      </w:r>
-      <w:r>
-        <w:rPr>
-          <w:rFonts w:ascii="맑은 고딕" w:hAnsi="맑은 고딕" w:cs="맑은 고딕" w:eastAsia="맑은 고딕"/>
-          <w:color w:val="auto"/>
-          <w:spacing w:val="0"/>
-          <w:position w:val="0"/>
-          <w:sz w:val="20"/>
-          <w:shd w:fill="auto" w:val="clear"/>
-        </w:rPr>
         <w:t xml:space="preserve">짧은 휴식</w:t>
       </w:r>
     </w:p>
@@ -256,7 +246,18 @@
         <w:tab/>
         <w:tab/>
         <w:tab/>
-        <w:t xml:space="preserve">국립 공ㅎ원</w:t>
+        <w:t xml:space="preserve">국립 공</w:t>
+      </w:r>
+      <w:r>
+        <w:rPr>
+          <w:rFonts w:ascii="맑은 고딕" w:hAnsi="맑은 고딕" w:cs="맑은 고딕" w:eastAsia="맑은 고딕"/>
+          <w:color w:val="auto"/>
+          <w:spacing w:val="0"/>
+          <w:position w:val="0"/>
+          <w:sz w:val="20"/>
+          <w:shd w:fill="auto" w:val="clear"/>
+        </w:rPr>
+        <w:t xml:space="preserve">ㅎ원</w:t>
       </w:r>
     </w:p>
     <w:p>
@@ -350,16 +351,6 @@
         <w:tab/>
         <w:tab/>
         <w:tab/>
-      </w:r>
-      <w:r>
-        <w:rPr>
-          <w:rFonts w:ascii="맑은 고딕" w:hAnsi="맑은 고딕" w:cs="맑은 고딕" w:eastAsia="맑은 고딕"/>
-          <w:color w:val="auto"/>
-          <w:spacing w:val="0"/>
-          <w:position w:val="0"/>
-          <w:sz w:val="20"/>
-          <w:shd w:fill="auto" w:val="clear"/>
-        </w:rPr>
         <w:t xml:space="preserve">빈둥빈둥 놀다.</w:t>
       </w:r>
     </w:p>
@@ -455,16 +446,6 @@
         <w:tab/>
         <w:tab/>
         <w:tab/>
-      </w:r>
-      <w:r>
-        <w:rPr>
-          <w:rFonts w:ascii="맑은 고딕" w:hAnsi="맑은 고딕" w:cs="맑은 고딕" w:eastAsia="맑은 고딕"/>
-          <w:color w:val="auto"/>
-          <w:spacing w:val="0"/>
-          <w:position w:val="0"/>
-          <w:sz w:val="20"/>
-          <w:shd w:fill="auto" w:val="clear"/>
-        </w:rPr>
         <w:t xml:space="preserve">질투난다.</w:t>
       </w:r>
     </w:p>
@@ -514,6 +495,89 @@
           <w:shd w:fill="auto" w:val="clear"/>
         </w:rPr>
       </w:pPr>
+      <w:r>
+        <w:rPr>
+          <w:rFonts w:ascii="맑은 고딕" w:hAnsi="맑은 고딕" w:cs="맑은 고딕" w:eastAsia="맑은 고딕"/>
+          <w:color w:val="auto"/>
+          <w:spacing w:val="0"/>
+          <w:position w:val="0"/>
+          <w:sz w:val="20"/>
+          <w:shd w:fill="auto" w:val="clear"/>
+        </w:rPr>
+        <w:t xml:space="preserve">insight</w:t>
+        <w:tab/>
+        <w:tab/>
+        <w:tab/>
+        <w:tab/>
+        <w:tab/>
+      </w:r>
+      <w:r>
+        <w:rPr>
+          <w:rFonts w:ascii="맑은 고딕" w:hAnsi="맑은 고딕" w:cs="맑은 고딕" w:eastAsia="맑은 고딕"/>
+          <w:color w:val="auto"/>
+          <w:spacing w:val="0"/>
+          <w:position w:val="0"/>
+          <w:sz w:val="20"/>
+          <w:shd w:fill="auto" w:val="clear"/>
+        </w:rPr>
+        <w:t xml:space="preserve">통찰력</w:t>
+      </w:r>
+    </w:p>
+    <w:p>
+      <w:pPr>
+        <w:spacing w:before="0" w:after="200" w:line="276"/>
+        <w:ind w:right="0" w:left="0" w:firstLine="0"/>
+        <w:jc w:val="left"/>
+        <w:rPr>
+          <w:rFonts w:ascii="맑은 고딕" w:hAnsi="맑은 고딕" w:cs="맑은 고딕" w:eastAsia="맑은 고딕"/>
+          <w:color w:val="auto"/>
+          <w:spacing w:val="0"/>
+          <w:position w:val="0"/>
+          <w:sz w:val="20"/>
+          <w:shd w:fill="auto" w:val="clear"/>
+        </w:rPr>
+      </w:pPr>
+      <w:r>
+        <w:rPr>
+          <w:rFonts w:ascii="맑은 고딕" w:hAnsi="맑은 고딕" w:cs="맑은 고딕" w:eastAsia="맑은 고딕"/>
+          <w:color w:val="auto"/>
+          <w:spacing w:val="0"/>
+          <w:position w:val="0"/>
+          <w:sz w:val="20"/>
+          <w:shd w:fill="auto" w:val="clear"/>
+        </w:rPr>
+        <w:t xml:space="preserve">discomfort</w:t>
+        <w:tab/>
+        <w:tab/>
+        <w:tab/>
+        <w:tab/>
+      </w:r>
+      <w:r>
+        <w:rPr>
+          <w:rFonts w:ascii="맑은 고딕" w:hAnsi="맑은 고딕" w:cs="맑은 고딕" w:eastAsia="맑은 고딕"/>
+          <w:color w:val="auto"/>
+          <w:spacing w:val="0"/>
+          <w:position w:val="0"/>
+          <w:sz w:val="20"/>
+          <w:shd w:fill="auto" w:val="clear"/>
+        </w:rPr>
+        <w:t xml:space="preserve">불편</w:t>
+      </w:r>
+    </w:p>
+    <w:p>
+      <w:pPr>
+        <w:spacing w:before="0" w:after="200" w:line="276"/>
+        <w:ind w:right="0" w:left="0" w:firstLine="0"/>
+        <w:jc w:val="left"/>
+        <w:rPr>
+          <w:rFonts w:ascii="맑은 고딕" w:hAnsi="맑은 고딕" w:cs="맑은 고딕" w:eastAsia="맑은 고딕"/>
+          <w:color w:val="auto"/>
+          <w:spacing w:val="0"/>
+          <w:position w:val="0"/>
+          <w:sz w:val="20"/>
+          <w:shd w:fill="auto" w:val="clear"/>
+        </w:rPr>
+      </w:pPr>
     </w:p>
     <w:p>
       <w:pPr>
@@ -596,16 +660,6 @@
         </w:rPr>
         <w:t xml:space="preserve">We visited a beautiful temple in the mountains.</w:t>
         <w:tab/>
-      </w:r>
-      <w:r>
-        <w:rPr>
-          <w:rFonts w:ascii="맑은 고딕" w:hAnsi="맑은 고딕" w:cs="맑은 고딕" w:eastAsia="맑은 고딕"/>
-          <w:color w:val="auto"/>
-          <w:spacing w:val="0"/>
-          <w:position w:val="0"/>
-          <w:sz w:val="20"/>
-          <w:shd w:fill="auto" w:val="clear"/>
-        </w:rPr>
         <w:t xml:space="preserve">산속에 있는 아름다운 절에 갔었어.</w:t>
       </w:r>
     </w:p>
@@ -635,16 +689,6 @@
         <w:t xml:space="preserve">What else did you do?</w:t>
         <w:tab/>
         <w:tab/>
-      </w:r>
-      <w:r>
-        <w:rPr>
-          <w:rFonts w:ascii="맑은 고딕" w:hAnsi="맑은 고딕" w:cs="맑은 고딕" w:eastAsia="맑은 고딕"/>
-          <w:color w:val="auto"/>
-          <w:spacing w:val="0"/>
-          <w:position w:val="0"/>
-          <w:sz w:val="20"/>
-          <w:shd w:fill="auto" w:val="clear"/>
-        </w:rPr>
         <w:t xml:space="preserve">그 밖에 뭘 했니?</w:t>
       </w:r>
     </w:p>
@@ -816,8 +860,83 @@
         </w:rPr>
         <w:t xml:space="preserve">I envy you.</w:t>
         <w:tab/>
-      </w:r>
-      <w:r>
+        <w:t xml:space="preserve">당신이 부러워요.</w:t>
+      </w:r>
+    </w:p>
+    <w:p>
+      <w:pPr>
+        <w:spacing w:before="0" w:after="200" w:line="276"/>
+        <w:ind w:right="0" w:left="0" w:firstLine="0"/>
+        <w:jc w:val="left"/>
+        <w:rPr>
+          <w:rFonts w:ascii="맑은 고딕" w:hAnsi="맑은 고딕" w:cs="맑은 고딕" w:eastAsia="맑은 고딕"/>
+          <w:color w:val="auto"/>
+          <w:spacing w:val="0"/>
+          <w:position w:val="0"/>
+          <w:sz w:val="20"/>
+          <w:shd w:fill="auto" w:val="clear"/>
+        </w:rPr>
+      </w:pPr>
+      <w:r>
+        <w:rPr>
+          <w:rFonts w:ascii="맑은 고딕" w:hAnsi="맑은 고딕" w:cs="맑은 고딕" w:eastAsia="맑은 고딕"/>
+          <w:color w:val="auto"/>
+          <w:spacing w:val="0"/>
+          <w:position w:val="0"/>
+          <w:sz w:val="20"/>
+          <w:shd w:fill="auto" w:val="clear"/>
+        </w:rPr>
+        <w:tab/>
+        <w:t xml:space="preserve">= I wish I were you.</w:t>
+      </w:r>
+    </w:p>
+    <w:p>
+      <w:pPr>
+        <w:spacing w:before="0" w:after="200" w:line="276"/>
+        <w:ind w:right="0" w:left="0" w:firstLine="0"/>
+        <w:jc w:val="left"/>
+        <w:rPr>
+          <w:rFonts w:ascii="맑은 고딕" w:hAnsi="맑은 고딕" w:cs="맑은 고딕" w:eastAsia="맑은 고딕"/>
+          <w:color w:val="auto"/>
+          <w:spacing w:val="0"/>
+          <w:position w:val="0"/>
+          <w:sz w:val="20"/>
+          <w:shd w:fill="auto" w:val="clear"/>
+        </w:rPr>
+      </w:pPr>
+      <w:r>
+        <w:rPr>
+          <w:rFonts w:ascii="맑은 고딕" w:hAnsi="맑은 고딕" w:cs="맑은 고딕" w:eastAsia="맑은 고딕"/>
+          <w:color w:val="auto"/>
+          <w:spacing w:val="0"/>
+          <w:position w:val="0"/>
+          <w:sz w:val="20"/>
+          <w:shd w:fill="auto" w:val="clear"/>
+        </w:rPr>
+        <w:tab/>
+        <w:t xml:space="preserve">= I wish I were in your shoes.</w:t>
+      </w:r>
+    </w:p>
+    <w:p>
+      <w:pPr>
+        <w:spacing w:before="0" w:after="200" w:line="276"/>
+        <w:ind w:right="0" w:left="0" w:firstLine="0"/>
+        <w:jc w:val="left"/>
+        <w:rPr>
+          <w:rFonts w:ascii="맑은 고딕" w:hAnsi="맑은 고딕" w:cs="맑은 고딕" w:eastAsia="맑은 고딕"/>
+          <w:color w:val="auto"/>
+          <w:spacing w:val="0"/>
+          <w:position w:val="0"/>
+          <w:sz w:val="20"/>
+          <w:shd w:fill="auto" w:val="clear"/>
+        </w:rPr>
+      </w:pPr>
+    </w:p>
+    <w:p>
+      <w:pPr>
+        <w:spacing w:before="0" w:after="200" w:line="276"/>
+        <w:ind w:right="0" w:left="0" w:firstLine="0"/>
+        <w:jc w:val="left"/>
         <w:rPr>
           <w:rFonts w:ascii="맑은 고딕" w:hAnsi="맑은 고딕" w:cs="맑은 고딕" w:eastAsia="맑은 고딕"/>
           <w:b/>
@@ -827,83 +946,8 @@
           <w:sz w:val="20"/>
           <w:shd w:fill="auto" w:val="clear"/>
         </w:rPr>
-        <w:t xml:space="preserve">당신이 부러워요.</w:t>
-      </w:r>
-    </w:p>
-    <w:p>
-      <w:pPr>
-        <w:spacing w:before="0" w:after="200" w:line="276"/>
-        <w:ind w:right="0" w:left="0" w:firstLine="0"/>
-        <w:jc w:val="left"/>
-        <w:rPr>
-          <w:rFonts w:ascii="맑은 고딕" w:hAnsi="맑은 고딕" w:cs="맑은 고딕" w:eastAsia="맑은 고딕"/>
-          <w:color w:val="auto"/>
-          <w:spacing w:val="0"/>
-          <w:position w:val="0"/>
-          <w:sz w:val="20"/>
-          <w:shd w:fill="auto" w:val="clear"/>
-        </w:rPr>
-      </w:pPr>
-      <w:r>
-        <w:rPr>
-          <w:rFonts w:ascii="맑은 고딕" w:hAnsi="맑은 고딕" w:cs="맑은 고딕" w:eastAsia="맑은 고딕"/>
-          <w:color w:val="auto"/>
-          <w:spacing w:val="0"/>
-          <w:position w:val="0"/>
-          <w:sz w:val="20"/>
-          <w:shd w:fill="auto" w:val="clear"/>
-        </w:rPr>
-        <w:tab/>
-        <w:t xml:space="preserve">= I wish I were you.</w:t>
-      </w:r>
-    </w:p>
-    <w:p>
-      <w:pPr>
-        <w:spacing w:before="0" w:after="200" w:line="276"/>
-        <w:ind w:right="0" w:left="0" w:firstLine="0"/>
-        <w:jc w:val="left"/>
-        <w:rPr>
-          <w:rFonts w:ascii="맑은 고딕" w:hAnsi="맑은 고딕" w:cs="맑은 고딕" w:eastAsia="맑은 고딕"/>
-          <w:color w:val="auto"/>
-          <w:spacing w:val="0"/>
-          <w:position w:val="0"/>
-          <w:sz w:val="20"/>
-          <w:shd w:fill="auto" w:val="clear"/>
-        </w:rPr>
-      </w:pPr>
-      <w:r>
-        <w:rPr>
-          <w:rFonts w:ascii="맑은 고딕" w:hAnsi="맑은 고딕" w:cs="맑은 고딕" w:eastAsia="맑은 고딕"/>
-          <w:color w:val="auto"/>
-          <w:spacing w:val="0"/>
-          <w:position w:val="0"/>
-          <w:sz w:val="20"/>
-          <w:shd w:fill="auto" w:val="clear"/>
-        </w:rPr>
-        <w:tab/>
-        <w:t xml:space="preserve">= I wish I were in your shoes.</w:t>
-      </w:r>
-    </w:p>
-    <w:p>
-      <w:pPr>
-        <w:spacing w:before="0" w:after="200" w:line="276"/>
-        <w:ind w:right="0" w:left="0" w:firstLine="0"/>
-        <w:jc w:val="left"/>
-        <w:rPr>
-          <w:rFonts w:ascii="맑은 고딕" w:hAnsi="맑은 고딕" w:cs="맑은 고딕" w:eastAsia="맑은 고딕"/>
-          <w:color w:val="auto"/>
-          <w:spacing w:val="0"/>
-          <w:position w:val="0"/>
-          <w:sz w:val="20"/>
-          <w:shd w:fill="auto" w:val="clear"/>
-        </w:rPr>
-      </w:pPr>
-    </w:p>
-    <w:p>
-      <w:pPr>
-        <w:spacing w:before="0" w:after="200" w:line="276"/>
-        <w:ind w:right="0" w:left="0" w:firstLine="0"/>
-        <w:jc w:val="left"/>
+      </w:pPr>
+      <w:r>
         <w:rPr>
           <w:rFonts w:ascii="맑은 고딕" w:hAnsi="맑은 고딕" w:cs="맑은 고딕" w:eastAsia="맑은 고딕"/>
           <w:b/>
@@ -913,30 +957,8 @@
           <w:sz w:val="20"/>
           <w:shd w:fill="auto" w:val="clear"/>
         </w:rPr>
-      </w:pPr>
-      <w:r>
-        <w:rPr>
-          <w:rFonts w:ascii="맑은 고딕" w:hAnsi="맑은 고딕" w:cs="맑은 고딕" w:eastAsia="맑은 고딕"/>
-          <w:b/>
-          <w:color w:val="auto"/>
-          <w:spacing w:val="0"/>
-          <w:position w:val="0"/>
-          <w:sz w:val="20"/>
-          <w:shd w:fill="auto" w:val="clear"/>
-        </w:rPr>
         <w:t xml:space="preserve">I just stayed home and watched TV.</w:t>
         <w:tab/>
-      </w:r>
-      <w:r>
-        <w:rPr>
-          <w:rFonts w:ascii="맑은 고딕" w:hAnsi="맑은 고딕" w:cs="맑은 고딕" w:eastAsia="맑은 고딕"/>
-          <w:b/>
-          <w:color w:val="auto"/>
-          <w:spacing w:val="0"/>
-          <w:position w:val="0"/>
-          <w:sz w:val="20"/>
-          <w:shd w:fill="auto" w:val="clear"/>
-        </w:rPr>
         <w:t xml:space="preserve">나는 단지 집에서 TV만 봤거든</w:t>
       </w:r>
     </w:p>

</xml_diff>